<commit_message>
updates before wrapping up
</commit_message>
<xml_diff>
--- a/Research Report/V6_ELF Report II.docx
+++ b/Research Report/V6_ELF Report II.docx
@@ -84,7 +84,7 @@
             <w:pStyle w:val="TOCHeading"/>
           </w:pPr>
           <w:r>
-            <w:t>Table of Contents</w:t>
+            <w:t>Table of Content</w:t>
           </w:r>
         </w:p>
         <w:p>
@@ -121,13 +121,27 @@
             </w:rPr>
             <w:fldChar w:fldCharType="separate"/>
           </w:r>
-          <w:hyperlink w:anchor="_Toc173751373" w:history="1">
+          <w:hyperlink w:anchor="_Toc173755134" w:history="1">
             <w:r>
               <w:rPr>
                 <w:rStyle w:val="Hyperlink"/>
                 <w:noProof/>
               </w:rPr>
-              <w:t>Institutional Capacity Breakdown</w:t>
+              <w:t>Institutional Cap</w:t>
+            </w:r>
+            <w:r>
+              <w:rPr>
+                <w:rStyle w:val="Hyperlink"/>
+                <w:noProof/>
+              </w:rPr>
+              <w:t>a</w:t>
+            </w:r>
+            <w:r>
+              <w:rPr>
+                <w:rStyle w:val="Hyperlink"/>
+                <w:noProof/>
+              </w:rPr>
+              <w:t>city Breakdown</w:t>
             </w:r>
             <w:r>
               <w:rPr>
@@ -148,7 +162,7 @@
                 <w:noProof/>
                 <w:webHidden/>
               </w:rPr>
-              <w:instrText xml:space="preserve"> PAGEREF _Toc173751373 \h </w:instrText>
+              <w:instrText xml:space="preserve"> PAGEREF _Toc173755134 \h </w:instrText>
             </w:r>
             <w:r>
               <w:rPr>
@@ -168,7 +182,7 @@
                 <w:noProof/>
                 <w:webHidden/>
               </w:rPr>
-              <w:t>3</w:t>
+              <w:t>2</w:t>
             </w:r>
             <w:r>
               <w:rPr>
@@ -196,7 +210,7 @@
               <w:u w:val="none"/>
             </w:rPr>
           </w:pPr>
-          <w:hyperlink w:anchor="_Toc173751374" w:history="1">
+          <w:hyperlink w:anchor="_Toc173755135" w:history="1">
             <w:r>
               <w:rPr>
                 <w:rStyle w:val="Hyperlink"/>
@@ -223,7 +237,7 @@
                 <w:noProof/>
                 <w:webHidden/>
               </w:rPr>
-              <w:instrText xml:space="preserve"> PAGEREF _Toc173751374 \h </w:instrText>
+              <w:instrText xml:space="preserve"> PAGEREF _Toc173755135 \h </w:instrText>
             </w:r>
             <w:r>
               <w:rPr>
@@ -243,7 +257,7 @@
                 <w:noProof/>
                 <w:webHidden/>
               </w:rPr>
-              <w:t>4</w:t>
+              <w:t>3</w:t>
             </w:r>
             <w:r>
               <w:rPr>
@@ -271,7 +285,7 @@
               <w:u w:val="none"/>
             </w:rPr>
           </w:pPr>
-          <w:hyperlink w:anchor="_Toc173751375" w:history="1">
+          <w:hyperlink w:anchor="_Toc173755136" w:history="1">
             <w:r>
               <w:rPr>
                 <w:rStyle w:val="Hyperlink"/>
@@ -298,7 +312,7 @@
                 <w:noProof/>
                 <w:webHidden/>
               </w:rPr>
-              <w:instrText xml:space="preserve"> PAGEREF _Toc173751375 \h </w:instrText>
+              <w:instrText xml:space="preserve"> PAGEREF _Toc173755136 \h </w:instrText>
             </w:r>
             <w:r>
               <w:rPr>
@@ -318,7 +332,7 @@
                 <w:noProof/>
                 <w:webHidden/>
               </w:rPr>
-              <w:t>5</w:t>
+              <w:t>4</w:t>
             </w:r>
             <w:r>
               <w:rPr>
@@ -346,7 +360,7 @@
               <w:u w:val="none"/>
             </w:rPr>
           </w:pPr>
-          <w:hyperlink w:anchor="_Toc173751376" w:history="1">
+          <w:hyperlink w:anchor="_Toc173755137" w:history="1">
             <w:r>
               <w:rPr>
                 <w:rStyle w:val="Hyperlink"/>
@@ -373,7 +387,7 @@
                 <w:noProof/>
                 <w:webHidden/>
               </w:rPr>
-              <w:instrText xml:space="preserve"> PAGEREF _Toc173751376 \h </w:instrText>
+              <w:instrText xml:space="preserve"> PAGEREF _Toc173755137 \h </w:instrText>
             </w:r>
             <w:r>
               <w:rPr>
@@ -393,7 +407,7 @@
                 <w:noProof/>
                 <w:webHidden/>
               </w:rPr>
-              <w:t>7</w:t>
+              <w:t>6</w:t>
             </w:r>
             <w:r>
               <w:rPr>
@@ -421,7 +435,7 @@
               <w:u w:val="none"/>
             </w:rPr>
           </w:pPr>
-          <w:hyperlink w:anchor="_Toc173751377" w:history="1">
+          <w:hyperlink w:anchor="_Toc173755138" w:history="1">
             <w:r>
               <w:rPr>
                 <w:rStyle w:val="Hyperlink"/>
@@ -449,7 +463,7 @@
                 <w:noProof/>
                 <w:webHidden/>
               </w:rPr>
-              <w:instrText xml:space="preserve"> PAGEREF _Toc173751377 \h </w:instrText>
+              <w:instrText xml:space="preserve"> PAGEREF _Toc173755138 \h </w:instrText>
             </w:r>
             <w:r>
               <w:rPr>
@@ -469,7 +483,7 @@
                 <w:noProof/>
                 <w:webHidden/>
               </w:rPr>
-              <w:t>7</w:t>
+              <w:t>6</w:t>
             </w:r>
             <w:r>
               <w:rPr>
@@ -497,7 +511,7 @@
               <w:u w:val="none"/>
             </w:rPr>
           </w:pPr>
-          <w:hyperlink w:anchor="_Toc173751378" w:history="1">
+          <w:hyperlink w:anchor="_Toc173755139" w:history="1">
             <w:r>
               <w:rPr>
                 <w:rStyle w:val="Hyperlink"/>
@@ -525,7 +539,7 @@
                 <w:noProof/>
                 <w:webHidden/>
               </w:rPr>
-              <w:instrText xml:space="preserve"> PAGEREF _Toc173751378 \h </w:instrText>
+              <w:instrText xml:space="preserve"> PAGEREF _Toc173755139 \h </w:instrText>
             </w:r>
             <w:r>
               <w:rPr>
@@ -545,7 +559,7 @@
                 <w:noProof/>
                 <w:webHidden/>
               </w:rPr>
-              <w:t>9</w:t>
+              <w:t>8</w:t>
             </w:r>
             <w:r>
               <w:rPr>
@@ -573,7 +587,7 @@
               <w:u w:val="none"/>
             </w:rPr>
           </w:pPr>
-          <w:hyperlink w:anchor="_Toc173751379" w:history="1">
+          <w:hyperlink w:anchor="_Toc173755140" w:history="1">
             <w:r>
               <w:rPr>
                 <w:rStyle w:val="Hyperlink"/>
@@ -601,7 +615,7 @@
                 <w:noProof/>
                 <w:webHidden/>
               </w:rPr>
-              <w:instrText xml:space="preserve"> PAGEREF _Toc173751379 \h </w:instrText>
+              <w:instrText xml:space="preserve"> PAGEREF _Toc173755140 \h </w:instrText>
             </w:r>
             <w:r>
               <w:rPr>
@@ -621,7 +635,7 @@
                 <w:noProof/>
                 <w:webHidden/>
               </w:rPr>
-              <w:t>11</w:t>
+              <w:t>10</w:t>
             </w:r>
             <w:r>
               <w:rPr>
@@ -649,7 +663,7 @@
               <w:u w:val="none"/>
             </w:rPr>
           </w:pPr>
-          <w:hyperlink w:anchor="_Toc173751380" w:history="1">
+          <w:hyperlink w:anchor="_Toc173755141" w:history="1">
             <w:r>
               <w:rPr>
                 <w:rStyle w:val="Hyperlink"/>
@@ -677,7 +691,7 @@
                 <w:noProof/>
                 <w:webHidden/>
               </w:rPr>
-              <w:instrText xml:space="preserve"> PAGEREF _Toc173751380 \h </w:instrText>
+              <w:instrText xml:space="preserve"> PAGEREF _Toc173755141 \h </w:instrText>
             </w:r>
             <w:r>
               <w:rPr>
@@ -697,7 +711,7 @@
                 <w:noProof/>
                 <w:webHidden/>
               </w:rPr>
-              <w:t>11</w:t>
+              <w:t>10</w:t>
             </w:r>
             <w:r>
               <w:rPr>
@@ -725,7 +739,7 @@
               <w:u w:val="none"/>
             </w:rPr>
           </w:pPr>
-          <w:hyperlink w:anchor="_Toc173751381" w:history="1">
+          <w:hyperlink w:anchor="_Toc173755142" w:history="1">
             <w:r>
               <w:rPr>
                 <w:rStyle w:val="Hyperlink"/>
@@ -753,7 +767,7 @@
                 <w:noProof/>
                 <w:webHidden/>
               </w:rPr>
-              <w:instrText xml:space="preserve"> PAGEREF _Toc173751381 \h </w:instrText>
+              <w:instrText xml:space="preserve"> PAGEREF _Toc173755142 \h </w:instrText>
             </w:r>
             <w:r>
               <w:rPr>
@@ -773,7 +787,7 @@
                 <w:noProof/>
                 <w:webHidden/>
               </w:rPr>
-              <w:t>13</w:t>
+              <w:t>12</w:t>
             </w:r>
             <w:r>
               <w:rPr>
@@ -801,14 +815,13 @@
               <w:u w:val="none"/>
             </w:rPr>
           </w:pPr>
-          <w:hyperlink w:anchor="_Toc173751382" w:history="1">
+          <w:hyperlink w:anchor="_Toc173755143" w:history="1">
             <w:r>
               <w:rPr>
                 <w:rStyle w:val="Hyperlink"/>
-                <w:rFonts w:cstheme="majorHAnsi"/>
                 <w:noProof/>
               </w:rPr>
-              <w:t>Main regression with ELF</w:t>
+              <w:t>Ethnic Fractionalization Index (EFI)</w:t>
             </w:r>
             <w:r>
               <w:rPr>
@@ -829,7 +842,7 @@
                 <w:noProof/>
                 <w:webHidden/>
               </w:rPr>
-              <w:instrText xml:space="preserve"> PAGEREF _Toc173751382 \h </w:instrText>
+              <w:instrText xml:space="preserve"> PAGEREF _Toc173755143 \h </w:instrText>
             </w:r>
             <w:r>
               <w:rPr>
@@ -877,13 +890,14 @@
               <w:u w:val="none"/>
             </w:rPr>
           </w:pPr>
-          <w:hyperlink w:anchor="_Toc173751383" w:history="1">
+          <w:hyperlink w:anchor="_Toc173755144" w:history="1">
             <w:r>
               <w:rPr>
                 <w:rStyle w:val="Hyperlink"/>
+                <w:rFonts w:cstheme="majorHAnsi"/>
                 <w:noProof/>
               </w:rPr>
-              <w:t>Visuals of Political Affinity</w:t>
+              <w:t>Main regression</w:t>
             </w:r>
             <w:r>
               <w:rPr>
@@ -904,7 +918,7 @@
                 <w:noProof/>
                 <w:webHidden/>
               </w:rPr>
-              <w:instrText xml:space="preserve"> PAGEREF _Toc173751383 \h </w:instrText>
+              <w:instrText xml:space="preserve"> PAGEREF _Toc173755144 \h </w:instrText>
             </w:r>
             <w:r>
               <w:rPr>
@@ -924,7 +938,7 @@
                 <w:noProof/>
                 <w:webHidden/>
               </w:rPr>
-              <w:t>14</w:t>
+              <w:t>15</w:t>
             </w:r>
             <w:r>
               <w:rPr>
@@ -952,13 +966,13 @@
               <w:u w:val="none"/>
             </w:rPr>
           </w:pPr>
-          <w:hyperlink w:anchor="_Toc173751384" w:history="1">
+          <w:hyperlink w:anchor="_Toc173755145" w:history="1">
             <w:r>
               <w:rPr>
                 <w:rStyle w:val="Hyperlink"/>
                 <w:noProof/>
               </w:rPr>
-              <w:t>Reduced form Regression</w:t>
+              <w:t>First Stage Regression</w:t>
             </w:r>
             <w:r>
               <w:rPr>
@@ -979,7 +993,7 @@
                 <w:noProof/>
                 <w:webHidden/>
               </w:rPr>
-              <w:instrText xml:space="preserve"> PAGEREF _Toc173751384 \h </w:instrText>
+              <w:instrText xml:space="preserve"> PAGEREF _Toc173755145 \h </w:instrText>
             </w:r>
             <w:r>
               <w:rPr>
@@ -999,7 +1013,7 @@
                 <w:noProof/>
                 <w:webHidden/>
               </w:rPr>
-              <w:t>15</w:t>
+              <w:t>16</w:t>
             </w:r>
             <w:r>
               <w:rPr>
@@ -1027,13 +1041,13 @@
               <w:u w:val="none"/>
             </w:rPr>
           </w:pPr>
-          <w:hyperlink w:anchor="_Toc173751385" w:history="1">
+          <w:hyperlink w:anchor="_Toc173755146" w:history="1">
             <w:r>
               <w:rPr>
                 <w:rStyle w:val="Hyperlink"/>
                 <w:noProof/>
               </w:rPr>
-              <w:t>First Stage Regression</w:t>
+              <w:t>IV Validity</w:t>
             </w:r>
             <w:r>
               <w:rPr>
@@ -1054,7 +1068,7 @@
                 <w:noProof/>
                 <w:webHidden/>
               </w:rPr>
-              <w:instrText xml:space="preserve"> PAGEREF _Toc173751385 \h </w:instrText>
+              <w:instrText xml:space="preserve"> PAGEREF _Toc173755146 \h </w:instrText>
             </w:r>
             <w:r>
               <w:rPr>
@@ -1074,7 +1088,7 @@
                 <w:noProof/>
                 <w:webHidden/>
               </w:rPr>
-              <w:t>16</w:t>
+              <w:t>17</w:t>
             </w:r>
             <w:r>
               <w:rPr>
@@ -1102,13 +1116,13 @@
               <w:u w:val="none"/>
             </w:rPr>
           </w:pPr>
-          <w:hyperlink w:anchor="_Toc173751386" w:history="1">
+          <w:hyperlink w:anchor="_Toc173755147" w:history="1">
             <w:r>
               <w:rPr>
                 <w:rStyle w:val="Hyperlink"/>
                 <w:noProof/>
               </w:rPr>
-              <w:t>IV Validity</w:t>
+              <w:t>Ethnic Proximity as IV</w:t>
             </w:r>
             <w:r>
               <w:rPr>
@@ -1129,7 +1143,7 @@
                 <w:noProof/>
                 <w:webHidden/>
               </w:rPr>
-              <w:instrText xml:space="preserve"> PAGEREF _Toc173751386 \h </w:instrText>
+              <w:instrText xml:space="preserve"> PAGEREF _Toc173755147 \h </w:instrText>
             </w:r>
             <w:r>
               <w:rPr>
@@ -1149,7 +1163,7 @@
                 <w:noProof/>
                 <w:webHidden/>
               </w:rPr>
-              <w:t>17</w:t>
+              <w:t>18</w:t>
             </w:r>
             <w:r>
               <w:rPr>
@@ -1177,13 +1191,13 @@
               <w:u w:val="none"/>
             </w:rPr>
           </w:pPr>
-          <w:hyperlink w:anchor="_Toc173751387" w:history="1">
+          <w:hyperlink w:anchor="_Toc173755148" w:history="1">
             <w:r>
               <w:rPr>
                 <w:rStyle w:val="Hyperlink"/>
                 <w:noProof/>
               </w:rPr>
-              <w:t>Two-stage least squares in Stata</w:t>
+              <w:t>Way Forward</w:t>
             </w:r>
             <w:r>
               <w:rPr>
@@ -1204,82 +1218,7 @@
                 <w:noProof/>
                 <w:webHidden/>
               </w:rPr>
-              <w:instrText xml:space="preserve"> PAGEREF _Toc173751387 \h </w:instrText>
-            </w:r>
-            <w:r>
-              <w:rPr>
-                <w:noProof/>
-                <w:webHidden/>
-              </w:rPr>
-            </w:r>
-            <w:r>
-              <w:rPr>
-                <w:noProof/>
-                <w:webHidden/>
-              </w:rPr>
-              <w:fldChar w:fldCharType="separate"/>
-            </w:r>
-            <w:r>
-              <w:rPr>
-                <w:noProof/>
-                <w:webHidden/>
-              </w:rPr>
-              <w:t>18</w:t>
-            </w:r>
-            <w:r>
-              <w:rPr>
-                <w:noProof/>
-                <w:webHidden/>
-              </w:rPr>
-              <w:fldChar w:fldCharType="end"/>
-            </w:r>
-          </w:hyperlink>
-        </w:p>
-        <w:p>
-          <w:pPr>
-            <w:pStyle w:val="TOC1"/>
-            <w:tabs>
-              <w:tab w:val="right" w:leader="dot" w:pos="10790"/>
-            </w:tabs>
-            <w:rPr>
-              <w:rFonts w:eastAsiaTheme="minorEastAsia"/>
-              <w:b w:val="0"/>
-              <w:bCs w:val="0"/>
-              <w:caps w:val="0"/>
-              <w:noProof/>
-              <w:sz w:val="24"/>
-              <w:szCs w:val="24"/>
-              <w:u w:val="none"/>
-            </w:rPr>
-          </w:pPr>
-          <w:hyperlink w:anchor="_Toc173751388" w:history="1">
-            <w:r>
-              <w:rPr>
-                <w:rStyle w:val="Hyperlink"/>
-                <w:noProof/>
-              </w:rPr>
-              <w:t>Way Forward</w:t>
-            </w:r>
-            <w:r>
-              <w:rPr>
-                <w:noProof/>
-                <w:webHidden/>
-              </w:rPr>
-              <w:tab/>
-            </w:r>
-            <w:r>
-              <w:rPr>
-                <w:noProof/>
-                <w:webHidden/>
-              </w:rPr>
-              <w:fldChar w:fldCharType="begin"/>
-            </w:r>
-            <w:r>
-              <w:rPr>
-                <w:noProof/>
-                <w:webHidden/>
-              </w:rPr>
-              <w:instrText xml:space="preserve"> PAGEREF _Toc173751388 \h </w:instrText>
+              <w:instrText xml:space="preserve"> PAGEREF _Toc173755148 \h </w:instrText>
             </w:r>
             <w:r>
               <w:rPr>
@@ -1327,7 +1266,7 @@
       <w:pPr>
         <w:pStyle w:val="Heading1"/>
       </w:pPr>
-      <w:bookmarkStart w:id="0" w:name="_Toc173751373"/>
+      <w:bookmarkStart w:id="0" w:name="_Toc173755134"/>
       <w:r>
         <w:lastRenderedPageBreak/>
         <w:t>Institutional Capacity</w:t>
@@ -2483,7 +2422,7 @@
       <w:pPr>
         <w:pStyle w:val="Heading1"/>
       </w:pPr>
-      <w:bookmarkStart w:id="1" w:name="_Toc173751374"/>
+      <w:bookmarkStart w:id="1" w:name="_Toc173755135"/>
       <w:r>
         <w:t>Cooperation and Coordination Breakdown</w:t>
       </w:r>
@@ -2712,7 +2651,7 @@
       <w:pPr>
         <w:pStyle w:val="Heading1"/>
       </w:pPr>
-      <w:bookmarkStart w:id="2" w:name="_Toc173751375"/>
+      <w:bookmarkStart w:id="2" w:name="_Toc173755136"/>
       <w:r>
         <w:t>Variables and Date Sources</w:t>
       </w:r>
@@ -4777,7 +4716,7 @@
       <w:pPr>
         <w:pStyle w:val="Heading1"/>
       </w:pPr>
-      <w:bookmarkStart w:id="3" w:name="_Toc173751376"/>
+      <w:bookmarkStart w:id="3" w:name="_Toc173755137"/>
       <w:r>
         <w:t>IV Outline by Prof O’Connell</w:t>
       </w:r>
@@ -4886,7 +4825,7 @@
           <w:rFonts w:cstheme="majorHAnsi"/>
         </w:rPr>
       </w:pPr>
-      <w:bookmarkStart w:id="4" w:name="_Toc173751377"/>
+      <w:bookmarkStart w:id="4" w:name="_Toc173755138"/>
       <w:r>
         <w:rPr>
           <w:rFonts w:cstheme="majorHAnsi"/>
@@ -5847,7 +5786,7 @@
           <w:rFonts w:cstheme="majorHAnsi"/>
         </w:rPr>
       </w:pPr>
-      <w:bookmarkStart w:id="5" w:name="_Toc173751378"/>
+      <w:bookmarkStart w:id="5" w:name="_Toc173755139"/>
       <w:r>
         <w:rPr>
           <w:rFonts w:cstheme="majorHAnsi"/>
@@ -6138,7 +6077,7 @@
           <w:rFonts w:cstheme="majorHAnsi"/>
         </w:rPr>
       </w:pPr>
-      <w:bookmarkStart w:id="6" w:name="_Toc173751379"/>
+      <w:bookmarkStart w:id="6" w:name="_Toc173755140"/>
       <w:r>
         <w:rPr>
           <w:rFonts w:cstheme="majorHAnsi"/>
@@ -6270,7 +6209,7 @@
           <w:rFonts w:cstheme="majorHAnsi"/>
         </w:rPr>
       </w:pPr>
-      <w:bookmarkStart w:id="7" w:name="_Toc173751380"/>
+      <w:bookmarkStart w:id="7" w:name="_Toc173755141"/>
       <w:r>
         <w:rPr>
           <w:rFonts w:cstheme="majorHAnsi"/>
@@ -6464,7 +6403,7 @@
           <w:rFonts w:cstheme="majorHAnsi"/>
         </w:rPr>
       </w:pPr>
-      <w:bookmarkStart w:id="8" w:name="_Toc173751381"/>
+      <w:bookmarkStart w:id="8" w:name="_Toc173755142"/>
       <w:r>
         <w:rPr>
           <w:rFonts w:cstheme="majorHAnsi"/>
@@ -6525,7 +6464,7 @@
           <w:noProof/>
         </w:rPr>
         <w:drawing>
-          <wp:inline distT="0" distB="0" distL="0" distR="0" wp14:anchorId="2011849F" wp14:editId="549A3024">
+          <wp:inline distT="0" distB="0" distL="0" distR="0" wp14:anchorId="2011849F" wp14:editId="66C1A1A6">
             <wp:extent cx="6198578" cy="5503984"/>
             <wp:effectExtent l="0" t="0" r="12065" b="8255"/>
             <wp:docPr id="548914330" name="Chart 1">
@@ -6622,6 +6561,7 @@
       <w:pPr>
         <w:pStyle w:val="Heading1"/>
       </w:pPr>
+      <w:bookmarkStart w:id="9" w:name="_Toc173755143"/>
       <w:r>
         <w:lastRenderedPageBreak/>
         <w:t>Ethnic F</w:t>
@@ -6632,6 +6572,7 @@
       <w:r>
         <w:t>Index (EFI)</w:t>
       </w:r>
+      <w:bookmarkEnd w:id="9"/>
     </w:p>
     <w:p>
       <w:pPr>
@@ -6975,7 +6916,6 @@
           <w:rFonts w:cstheme="majorHAnsi"/>
         </w:rPr>
       </w:pPr>
-      <w:bookmarkStart w:id="9" w:name="_Toc173751382"/>
     </w:p>
     <w:p>
       <w:pPr>
@@ -7000,6 +6940,7 @@
           <w:rFonts w:cstheme="majorHAnsi"/>
         </w:rPr>
       </w:pPr>
+      <w:bookmarkStart w:id="10" w:name="_Toc173755144"/>
       <w:r>
         <w:rPr>
           <w:rFonts w:cstheme="majorHAnsi"/>
@@ -7007,7 +6948,7 @@
         <w:lastRenderedPageBreak/>
         <w:t>Main regression</w:t>
       </w:r>
-      <w:bookmarkEnd w:id="9"/>
+      <w:bookmarkEnd w:id="10"/>
     </w:p>
     <w:p/>
     <w:tbl>
@@ -22016,11 +21957,11 @@
       <w:pPr>
         <w:pStyle w:val="Heading1"/>
       </w:pPr>
-      <w:bookmarkStart w:id="10" w:name="_Toc173751385"/>
+      <w:bookmarkStart w:id="11" w:name="_Toc173755145"/>
       <w:r>
         <w:t>First Stage Regression</w:t>
       </w:r>
-      <w:bookmarkEnd w:id="10"/>
+      <w:bookmarkEnd w:id="11"/>
     </w:p>
     <w:tbl>
       <w:tblPr>
@@ -31645,14 +31586,14 @@
     <w:p/>
     <w:p/>
     <w:p>
-      <w:bookmarkStart w:id="11" w:name="_Toc173751386"/>
+      <w:bookmarkStart w:id="12" w:name="_Toc173755146"/>
       <w:r>
         <w:rPr>
           <w:rStyle w:val="Heading1Char"/>
         </w:rPr>
         <w:t>IV Validity</w:t>
       </w:r>
-      <w:bookmarkEnd w:id="11"/>
+      <w:bookmarkEnd w:id="12"/>
     </w:p>
     <w:p>
       <w:pPr>
@@ -31764,6 +31705,7 @@
           <w:rStyle w:val="Heading1Char"/>
         </w:rPr>
       </w:pPr>
+      <w:bookmarkStart w:id="13" w:name="_Toc173755147"/>
       <w:r>
         <w:rPr>
           <w:rStyle w:val="Heading1Char"/>
@@ -31771,6 +31713,7 @@
         <w:lastRenderedPageBreak/>
         <w:t>Ethnic Proximity as IV</w:t>
       </w:r>
+      <w:bookmarkEnd w:id="13"/>
     </w:p>
     <w:tbl>
       <w:tblPr>
@@ -31843,7 +31786,7 @@
           </w:tcPr>
           <w:p>
             <w:r>
-              <w:t>Prop with same ethnicity with A</w:t>
+              <w:t>Similarity Proportion</w:t>
             </w:r>
           </w:p>
         </w:tc>
@@ -32102,17 +32045,137 @@
       <w:pPr>
         <w:jc w:val="center"/>
       </w:pPr>
+      <w:r>
+        <w:rPr>
+          <w:noProof/>
+        </w:rPr>
+        <w:drawing>
+          <wp:inline distT="0" distB="0" distL="0" distR="0" wp14:anchorId="7E3F36CC" wp14:editId="5C0F1C14">
+            <wp:extent cx="6347469" cy="3793788"/>
+            <wp:effectExtent l="0" t="0" r="2540" b="3810"/>
+            <wp:docPr id="974207424" name="Picture 8" descr="A diagram of a mathematical equation&#10;&#10;Description automatically generated with medium confidence"/>
+            <wp:cNvGraphicFramePr>
+              <a:graphicFrameLocks xmlns:a="http://schemas.openxmlformats.org/drawingml/2006/main" noChangeAspect="1"/>
+            </wp:cNvGraphicFramePr>
+            <a:graphic xmlns:a="http://schemas.openxmlformats.org/drawingml/2006/main">
+              <a:graphicData uri="http://schemas.openxmlformats.org/drawingml/2006/picture">
+                <pic:pic xmlns:pic="http://schemas.openxmlformats.org/drawingml/2006/picture">
+                  <pic:nvPicPr>
+                    <pic:cNvPr id="974207424" name="Picture 8" descr="A diagram of a mathematical equation&#10;&#10;Description automatically generated with medium confidence"/>
+                    <pic:cNvPicPr/>
+                  </pic:nvPicPr>
+                  <pic:blipFill>
+                    <a:blip r:embed="rId30" cstate="print">
+                      <a:extLst>
+                        <a:ext uri="{28A0092B-C50C-407E-A947-70E740481C1C}">
+                          <a14:useLocalDpi xmlns:a14="http://schemas.microsoft.com/office/drawing/2010/main" val="0"/>
+                        </a:ext>
+                      </a:extLst>
+                    </a:blip>
+                    <a:stretch>
+                      <a:fillRect/>
+                    </a:stretch>
+                  </pic:blipFill>
+                  <pic:spPr>
+                    <a:xfrm>
+                      <a:off x="0" y="0"/>
+                      <a:ext cx="6359498" cy="3800978"/>
+                    </a:xfrm>
+                    <a:prstGeom prst="rect">
+                      <a:avLst/>
+                    </a:prstGeom>
+                  </pic:spPr>
+                </pic:pic>
+              </a:graphicData>
+            </a:graphic>
+          </wp:inline>
+        </w:drawing>
+      </w:r>
     </w:p>
     <w:p/>
     <w:p>
       <w:pPr>
+        <w:pStyle w:val="ListParagraph"/>
+        <w:numPr>
+          <w:ilvl w:val="0"/>
+          <w:numId w:val="46"/>
+        </w:numPr>
+      </w:pPr>
+      <w:r>
+        <w:t>How do I plan to make it an IV?</w:t>
+      </w:r>
+    </w:p>
+    <w:p>
+      <w:pPr>
+        <w:pStyle w:val="ListParagraph"/>
+        <w:numPr>
+          <w:ilvl w:val="1"/>
+          <w:numId w:val="44"/>
+        </w:numPr>
+      </w:pPr>
+      <w:r>
+        <w:t>For each local level, I will have similarity proportion with all its neighbors.</w:t>
+      </w:r>
+    </w:p>
+    <w:p>
+      <w:pPr>
+        <w:pStyle w:val="ListParagraph"/>
+        <w:numPr>
+          <w:ilvl w:val="1"/>
+          <w:numId w:val="44"/>
+        </w:numPr>
+      </w:pPr>
+      <w:r>
+        <w:t>I will benchmark a similarity score and make a dummy variable IV.</w:t>
+      </w:r>
+    </w:p>
+    <w:p>
+      <w:pPr>
+        <w:pStyle w:val="ListParagraph"/>
+        <w:numPr>
+          <w:ilvl w:val="1"/>
+          <w:numId w:val="44"/>
+        </w:numPr>
+      </w:pPr>
+      <w:r>
+        <w:t>Example:</w:t>
+      </w:r>
+    </w:p>
+    <w:p>
+      <w:pPr>
+        <w:pStyle w:val="ListParagraph"/>
+        <w:numPr>
+          <w:ilvl w:val="2"/>
+          <w:numId w:val="44"/>
+        </w:numPr>
+      </w:pPr>
+      <w:proofErr w:type="spellStart"/>
+      <w:r>
+        <w:t>Ethnically_close</w:t>
+      </w:r>
+      <w:proofErr w:type="spellEnd"/>
+      <w:r>
+        <w:t xml:space="preserve"> = 1 if it has two or more than two neighbors that have a similarity score &gt; 0.5</w:t>
+      </w:r>
+      <w:r>
+        <w:t xml:space="preserve"> </w:t>
+      </w:r>
+    </w:p>
+    <w:p/>
+    <w:p>
+      <w:pPr>
         <w:pStyle w:val="Heading1"/>
       </w:pPr>
-      <w:bookmarkStart w:id="12" w:name="_Toc173751388"/>
+      <w:bookmarkStart w:id="14" w:name="_Toc173755148"/>
+    </w:p>
+    <w:p>
+      <w:pPr>
+        <w:pStyle w:val="Heading1"/>
+      </w:pPr>
       <w:r>
         <w:t>Way Forward</w:t>
       </w:r>
-      <w:bookmarkEnd w:id="12"/>
+      <w:bookmarkEnd w:id="14"/>
     </w:p>
     <w:p>
       <w:pPr>
@@ -34908,6 +34971,119 @@
     </w:lvl>
   </w:abstractNum>
   <w:abstractNum w:abstractNumId="22" w15:restartNumberingAfterBreak="0">
+    <w:nsid w:val="36575EFD"/>
+    <w:multiLevelType w:val="hybridMultilevel"/>
+    <w:tmpl w:val="9ED61D5A"/>
+    <w:lvl w:ilvl="0" w:tplc="04090003">
+      <w:start w:val="1"/>
+      <w:numFmt w:val="bullet"/>
+      <w:lvlText w:val="o"/>
+      <w:lvlJc w:val="left"/>
+      <w:pPr>
+        <w:ind w:left="720" w:hanging="360"/>
+      </w:pPr>
+      <w:rPr>
+        <w:rFonts w:ascii="Courier New" w:hAnsi="Courier New" w:cs="Courier New" w:hint="default"/>
+      </w:rPr>
+    </w:lvl>
+    <w:lvl w:ilvl="1" w:tplc="04090003" w:tentative="1">
+      <w:start w:val="1"/>
+      <w:numFmt w:val="bullet"/>
+      <w:lvlText w:val="o"/>
+      <w:lvlJc w:val="left"/>
+      <w:pPr>
+        <w:ind w:left="1440" w:hanging="360"/>
+      </w:pPr>
+      <w:rPr>
+        <w:rFonts w:ascii="Courier New" w:hAnsi="Courier New" w:cs="Courier New" w:hint="default"/>
+      </w:rPr>
+    </w:lvl>
+    <w:lvl w:ilvl="2" w:tplc="04090005" w:tentative="1">
+      <w:start w:val="1"/>
+      <w:numFmt w:val="bullet"/>
+      <w:lvlText w:val=""/>
+      <w:lvlJc w:val="left"/>
+      <w:pPr>
+        <w:ind w:left="2160" w:hanging="360"/>
+      </w:pPr>
+      <w:rPr>
+        <w:rFonts w:ascii="Wingdings" w:hAnsi="Wingdings" w:hint="default"/>
+      </w:rPr>
+    </w:lvl>
+    <w:lvl w:ilvl="3" w:tplc="04090001" w:tentative="1">
+      <w:start w:val="1"/>
+      <w:numFmt w:val="bullet"/>
+      <w:lvlText w:val=""/>
+      <w:lvlJc w:val="left"/>
+      <w:pPr>
+        <w:ind w:left="2880" w:hanging="360"/>
+      </w:pPr>
+      <w:rPr>
+        <w:rFonts w:ascii="Symbol" w:hAnsi="Symbol" w:hint="default"/>
+      </w:rPr>
+    </w:lvl>
+    <w:lvl w:ilvl="4" w:tplc="04090003" w:tentative="1">
+      <w:start w:val="1"/>
+      <w:numFmt w:val="bullet"/>
+      <w:lvlText w:val="o"/>
+      <w:lvlJc w:val="left"/>
+      <w:pPr>
+        <w:ind w:left="3600" w:hanging="360"/>
+      </w:pPr>
+      <w:rPr>
+        <w:rFonts w:ascii="Courier New" w:hAnsi="Courier New" w:cs="Courier New" w:hint="default"/>
+      </w:rPr>
+    </w:lvl>
+    <w:lvl w:ilvl="5" w:tplc="04090005" w:tentative="1">
+      <w:start w:val="1"/>
+      <w:numFmt w:val="bullet"/>
+      <w:lvlText w:val=""/>
+      <w:lvlJc w:val="left"/>
+      <w:pPr>
+        <w:ind w:left="4320" w:hanging="360"/>
+      </w:pPr>
+      <w:rPr>
+        <w:rFonts w:ascii="Wingdings" w:hAnsi="Wingdings" w:hint="default"/>
+      </w:rPr>
+    </w:lvl>
+    <w:lvl w:ilvl="6" w:tplc="04090001" w:tentative="1">
+      <w:start w:val="1"/>
+      <w:numFmt w:val="bullet"/>
+      <w:lvlText w:val=""/>
+      <w:lvlJc w:val="left"/>
+      <w:pPr>
+        <w:ind w:left="5040" w:hanging="360"/>
+      </w:pPr>
+      <w:rPr>
+        <w:rFonts w:ascii="Symbol" w:hAnsi="Symbol" w:hint="default"/>
+      </w:rPr>
+    </w:lvl>
+    <w:lvl w:ilvl="7" w:tplc="04090003" w:tentative="1">
+      <w:start w:val="1"/>
+      <w:numFmt w:val="bullet"/>
+      <w:lvlText w:val="o"/>
+      <w:lvlJc w:val="left"/>
+      <w:pPr>
+        <w:ind w:left="5760" w:hanging="360"/>
+      </w:pPr>
+      <w:rPr>
+        <w:rFonts w:ascii="Courier New" w:hAnsi="Courier New" w:cs="Courier New" w:hint="default"/>
+      </w:rPr>
+    </w:lvl>
+    <w:lvl w:ilvl="8" w:tplc="04090005" w:tentative="1">
+      <w:start w:val="1"/>
+      <w:numFmt w:val="bullet"/>
+      <w:lvlText w:val=""/>
+      <w:lvlJc w:val="left"/>
+      <w:pPr>
+        <w:ind w:left="6480" w:hanging="360"/>
+      </w:pPr>
+      <w:rPr>
+        <w:rFonts w:ascii="Wingdings" w:hAnsi="Wingdings" w:hint="default"/>
+      </w:rPr>
+    </w:lvl>
+  </w:abstractNum>
+  <w:abstractNum w:abstractNumId="23" w15:restartNumberingAfterBreak="0">
     <w:nsid w:val="367C675A"/>
     <w:multiLevelType w:val="hybridMultilevel"/>
     <w:tmpl w:val="2D86EED8"/>
@@ -34996,7 +35172,7 @@
       </w:pPr>
     </w:lvl>
   </w:abstractNum>
-  <w:abstractNum w:abstractNumId="23" w15:restartNumberingAfterBreak="0">
+  <w:abstractNum w:abstractNumId="24" w15:restartNumberingAfterBreak="0">
     <w:nsid w:val="36EF20A5"/>
     <w:multiLevelType w:val="hybridMultilevel"/>
     <w:tmpl w:val="3A006D64"/>
@@ -35109,7 +35285,7 @@
       </w:rPr>
     </w:lvl>
   </w:abstractNum>
-  <w:abstractNum w:abstractNumId="24" w15:restartNumberingAfterBreak="0">
+  <w:abstractNum w:abstractNumId="25" w15:restartNumberingAfterBreak="0">
     <w:nsid w:val="3A9645FC"/>
     <w:multiLevelType w:val="hybridMultilevel"/>
     <w:tmpl w:val="28C43280"/>
@@ -35195,7 +35371,7 @@
       </w:pPr>
     </w:lvl>
   </w:abstractNum>
-  <w:abstractNum w:abstractNumId="25" w15:restartNumberingAfterBreak="0">
+  <w:abstractNum w:abstractNumId="26" w15:restartNumberingAfterBreak="0">
     <w:nsid w:val="3D010E79"/>
     <w:multiLevelType w:val="hybridMultilevel"/>
     <w:tmpl w:val="C360DC7E"/>
@@ -35308,7 +35484,7 @@
       </w:rPr>
     </w:lvl>
   </w:abstractNum>
-  <w:abstractNum w:abstractNumId="26" w15:restartNumberingAfterBreak="0">
+  <w:abstractNum w:abstractNumId="27" w15:restartNumberingAfterBreak="0">
     <w:nsid w:val="3F9A2748"/>
     <w:multiLevelType w:val="hybridMultilevel"/>
     <w:tmpl w:val="8402E40E"/>
@@ -35394,7 +35570,120 @@
       </w:pPr>
     </w:lvl>
   </w:abstractNum>
-  <w:abstractNum w:abstractNumId="27" w15:restartNumberingAfterBreak="0">
+  <w:abstractNum w:abstractNumId="28" w15:restartNumberingAfterBreak="0">
+    <w:nsid w:val="41C42E26"/>
+    <w:multiLevelType w:val="hybridMultilevel"/>
+    <w:tmpl w:val="19F41718"/>
+    <w:lvl w:ilvl="0" w:tplc="04090001">
+      <w:start w:val="1"/>
+      <w:numFmt w:val="bullet"/>
+      <w:lvlText w:val=""/>
+      <w:lvlJc w:val="left"/>
+      <w:pPr>
+        <w:ind w:left="720" w:hanging="360"/>
+      </w:pPr>
+      <w:rPr>
+        <w:rFonts w:ascii="Symbol" w:hAnsi="Symbol" w:hint="default"/>
+      </w:rPr>
+    </w:lvl>
+    <w:lvl w:ilvl="1" w:tplc="04090003" w:tentative="1">
+      <w:start w:val="1"/>
+      <w:numFmt w:val="bullet"/>
+      <w:lvlText w:val="o"/>
+      <w:lvlJc w:val="left"/>
+      <w:pPr>
+        <w:ind w:left="1440" w:hanging="360"/>
+      </w:pPr>
+      <w:rPr>
+        <w:rFonts w:ascii="Courier New" w:hAnsi="Courier New" w:cs="Courier New" w:hint="default"/>
+      </w:rPr>
+    </w:lvl>
+    <w:lvl w:ilvl="2" w:tplc="04090005" w:tentative="1">
+      <w:start w:val="1"/>
+      <w:numFmt w:val="bullet"/>
+      <w:lvlText w:val=""/>
+      <w:lvlJc w:val="left"/>
+      <w:pPr>
+        <w:ind w:left="2160" w:hanging="360"/>
+      </w:pPr>
+      <w:rPr>
+        <w:rFonts w:ascii="Wingdings" w:hAnsi="Wingdings" w:hint="default"/>
+      </w:rPr>
+    </w:lvl>
+    <w:lvl w:ilvl="3" w:tplc="04090001" w:tentative="1">
+      <w:start w:val="1"/>
+      <w:numFmt w:val="bullet"/>
+      <w:lvlText w:val=""/>
+      <w:lvlJc w:val="left"/>
+      <w:pPr>
+        <w:ind w:left="2880" w:hanging="360"/>
+      </w:pPr>
+      <w:rPr>
+        <w:rFonts w:ascii="Symbol" w:hAnsi="Symbol" w:hint="default"/>
+      </w:rPr>
+    </w:lvl>
+    <w:lvl w:ilvl="4" w:tplc="04090003" w:tentative="1">
+      <w:start w:val="1"/>
+      <w:numFmt w:val="bullet"/>
+      <w:lvlText w:val="o"/>
+      <w:lvlJc w:val="left"/>
+      <w:pPr>
+        <w:ind w:left="3600" w:hanging="360"/>
+      </w:pPr>
+      <w:rPr>
+        <w:rFonts w:ascii="Courier New" w:hAnsi="Courier New" w:cs="Courier New" w:hint="default"/>
+      </w:rPr>
+    </w:lvl>
+    <w:lvl w:ilvl="5" w:tplc="04090005" w:tentative="1">
+      <w:start w:val="1"/>
+      <w:numFmt w:val="bullet"/>
+      <w:lvlText w:val=""/>
+      <w:lvlJc w:val="left"/>
+      <w:pPr>
+        <w:ind w:left="4320" w:hanging="360"/>
+      </w:pPr>
+      <w:rPr>
+        <w:rFonts w:ascii="Wingdings" w:hAnsi="Wingdings" w:hint="default"/>
+      </w:rPr>
+    </w:lvl>
+    <w:lvl w:ilvl="6" w:tplc="04090001" w:tentative="1">
+      <w:start w:val="1"/>
+      <w:numFmt w:val="bullet"/>
+      <w:lvlText w:val=""/>
+      <w:lvlJc w:val="left"/>
+      <w:pPr>
+        <w:ind w:left="5040" w:hanging="360"/>
+      </w:pPr>
+      <w:rPr>
+        <w:rFonts w:ascii="Symbol" w:hAnsi="Symbol" w:hint="default"/>
+      </w:rPr>
+    </w:lvl>
+    <w:lvl w:ilvl="7" w:tplc="04090003" w:tentative="1">
+      <w:start w:val="1"/>
+      <w:numFmt w:val="bullet"/>
+      <w:lvlText w:val="o"/>
+      <w:lvlJc w:val="left"/>
+      <w:pPr>
+        <w:ind w:left="5760" w:hanging="360"/>
+      </w:pPr>
+      <w:rPr>
+        <w:rFonts w:ascii="Courier New" w:hAnsi="Courier New" w:cs="Courier New" w:hint="default"/>
+      </w:rPr>
+    </w:lvl>
+    <w:lvl w:ilvl="8" w:tplc="04090005" w:tentative="1">
+      <w:start w:val="1"/>
+      <w:numFmt w:val="bullet"/>
+      <w:lvlText w:val=""/>
+      <w:lvlJc w:val="left"/>
+      <w:pPr>
+        <w:ind w:left="6480" w:hanging="360"/>
+      </w:pPr>
+      <w:rPr>
+        <w:rFonts w:ascii="Wingdings" w:hAnsi="Wingdings" w:hint="default"/>
+      </w:rPr>
+    </w:lvl>
+  </w:abstractNum>
+  <w:abstractNum w:abstractNumId="29" w15:restartNumberingAfterBreak="0">
     <w:nsid w:val="43972890"/>
     <w:multiLevelType w:val="hybridMultilevel"/>
     <w:tmpl w:val="B3B26BCA"/>
@@ -35483,7 +35772,7 @@
       </w:pPr>
     </w:lvl>
   </w:abstractNum>
-  <w:abstractNum w:abstractNumId="28" w15:restartNumberingAfterBreak="0">
+  <w:abstractNum w:abstractNumId="30" w15:restartNumberingAfterBreak="0">
     <w:nsid w:val="456C00C7"/>
     <w:multiLevelType w:val="multilevel"/>
     <w:tmpl w:val="160084B0"/>
@@ -35632,7 +35921,7 @@
       </w:rPr>
     </w:lvl>
   </w:abstractNum>
-  <w:abstractNum w:abstractNumId="29" w15:restartNumberingAfterBreak="0">
+  <w:abstractNum w:abstractNumId="31" w15:restartNumberingAfterBreak="0">
     <w:nsid w:val="46C23528"/>
     <w:multiLevelType w:val="hybridMultilevel"/>
     <w:tmpl w:val="C60689C6"/>
@@ -35745,7 +36034,7 @@
       </w:rPr>
     </w:lvl>
   </w:abstractNum>
-  <w:abstractNum w:abstractNumId="30" w15:restartNumberingAfterBreak="0">
+  <w:abstractNum w:abstractNumId="32" w15:restartNumberingAfterBreak="0">
     <w:nsid w:val="478B5066"/>
     <w:multiLevelType w:val="hybridMultilevel"/>
     <w:tmpl w:val="2774E77A"/>
@@ -35858,7 +36147,7 @@
       </w:rPr>
     </w:lvl>
   </w:abstractNum>
-  <w:abstractNum w:abstractNumId="31" w15:restartNumberingAfterBreak="0">
+  <w:abstractNum w:abstractNumId="33" w15:restartNumberingAfterBreak="0">
     <w:nsid w:val="49C955C3"/>
     <w:multiLevelType w:val="hybridMultilevel"/>
     <w:tmpl w:val="B6D46B6A"/>
@@ -35971,7 +36260,7 @@
       </w:rPr>
     </w:lvl>
   </w:abstractNum>
-  <w:abstractNum w:abstractNumId="32" w15:restartNumberingAfterBreak="0">
+  <w:abstractNum w:abstractNumId="34" w15:restartNumberingAfterBreak="0">
     <w:nsid w:val="49FD2E2E"/>
     <w:multiLevelType w:val="hybridMultilevel"/>
     <w:tmpl w:val="8F3A30F2"/>
@@ -36083,7 +36372,7 @@
       </w:rPr>
     </w:lvl>
   </w:abstractNum>
-  <w:abstractNum w:abstractNumId="33" w15:restartNumberingAfterBreak="0">
+  <w:abstractNum w:abstractNumId="35" w15:restartNumberingAfterBreak="0">
     <w:nsid w:val="4A8E6968"/>
     <w:multiLevelType w:val="hybridMultilevel"/>
     <w:tmpl w:val="F35C9840"/>
@@ -36196,7 +36485,7 @@
       </w:rPr>
     </w:lvl>
   </w:abstractNum>
-  <w:abstractNum w:abstractNumId="34" w15:restartNumberingAfterBreak="0">
+  <w:abstractNum w:abstractNumId="36" w15:restartNumberingAfterBreak="0">
     <w:nsid w:val="4B86146F"/>
     <w:multiLevelType w:val="hybridMultilevel"/>
     <w:tmpl w:val="594E5C8A"/>
@@ -36285,7 +36574,7 @@
       </w:pPr>
     </w:lvl>
   </w:abstractNum>
-  <w:abstractNum w:abstractNumId="35" w15:restartNumberingAfterBreak="0">
+  <w:abstractNum w:abstractNumId="37" w15:restartNumberingAfterBreak="0">
     <w:nsid w:val="4DB85661"/>
     <w:multiLevelType w:val="hybridMultilevel"/>
     <w:tmpl w:val="057EF9C4"/>
@@ -36398,7 +36687,7 @@
       </w:rPr>
     </w:lvl>
   </w:abstractNum>
-  <w:abstractNum w:abstractNumId="36" w15:restartNumberingAfterBreak="0">
+  <w:abstractNum w:abstractNumId="38" w15:restartNumberingAfterBreak="0">
     <w:nsid w:val="5467349A"/>
     <w:multiLevelType w:val="hybridMultilevel"/>
     <w:tmpl w:val="BC3E0544"/>
@@ -36511,7 +36800,7 @@
       </w:rPr>
     </w:lvl>
   </w:abstractNum>
-  <w:abstractNum w:abstractNumId="37" w15:restartNumberingAfterBreak="0">
+  <w:abstractNum w:abstractNumId="39" w15:restartNumberingAfterBreak="0">
     <w:nsid w:val="672139C1"/>
     <w:multiLevelType w:val="hybridMultilevel"/>
     <w:tmpl w:val="41E69202"/>
@@ -36623,7 +36912,7 @@
       </w:rPr>
     </w:lvl>
   </w:abstractNum>
-  <w:abstractNum w:abstractNumId="38" w15:restartNumberingAfterBreak="0">
+  <w:abstractNum w:abstractNumId="40" w15:restartNumberingAfterBreak="0">
     <w:nsid w:val="6A71454F"/>
     <w:multiLevelType w:val="hybridMultilevel"/>
     <w:tmpl w:val="437071C2"/>
@@ -36712,7 +37001,7 @@
       </w:pPr>
     </w:lvl>
   </w:abstractNum>
-  <w:abstractNum w:abstractNumId="39" w15:restartNumberingAfterBreak="0">
+  <w:abstractNum w:abstractNumId="41" w15:restartNumberingAfterBreak="0">
     <w:nsid w:val="7A607855"/>
     <w:multiLevelType w:val="hybridMultilevel"/>
     <w:tmpl w:val="83CCBDA2"/>
@@ -36824,7 +37113,7 @@
       </w:rPr>
     </w:lvl>
   </w:abstractNum>
-  <w:abstractNum w:abstractNumId="40" w15:restartNumberingAfterBreak="0">
+  <w:abstractNum w:abstractNumId="42" w15:restartNumberingAfterBreak="0">
     <w:nsid w:val="7C2038B7"/>
     <w:multiLevelType w:val="hybridMultilevel"/>
     <w:tmpl w:val="8278D79E"/>
@@ -36913,7 +37202,7 @@
       </w:pPr>
     </w:lvl>
   </w:abstractNum>
-  <w:abstractNum w:abstractNumId="41" w15:restartNumberingAfterBreak="0">
+  <w:abstractNum w:abstractNumId="43" w15:restartNumberingAfterBreak="0">
     <w:nsid w:val="7E7B167F"/>
     <w:multiLevelType w:val="hybridMultilevel"/>
     <w:tmpl w:val="708C310C"/>
@@ -37026,7 +37315,120 @@
       </w:rPr>
     </w:lvl>
   </w:abstractNum>
-  <w:abstractNum w:abstractNumId="42" w15:restartNumberingAfterBreak="0">
+  <w:abstractNum w:abstractNumId="44" w15:restartNumberingAfterBreak="0">
+    <w:nsid w:val="7F244C33"/>
+    <w:multiLevelType w:val="hybridMultilevel"/>
+    <w:tmpl w:val="F6829194"/>
+    <w:lvl w:ilvl="0" w:tplc="04090001">
+      <w:start w:val="1"/>
+      <w:numFmt w:val="bullet"/>
+      <w:lvlText w:val=""/>
+      <w:lvlJc w:val="left"/>
+      <w:pPr>
+        <w:ind w:left="720" w:hanging="360"/>
+      </w:pPr>
+      <w:rPr>
+        <w:rFonts w:ascii="Symbol" w:hAnsi="Symbol" w:hint="default"/>
+      </w:rPr>
+    </w:lvl>
+    <w:lvl w:ilvl="1" w:tplc="04090003">
+      <w:start w:val="1"/>
+      <w:numFmt w:val="bullet"/>
+      <w:lvlText w:val="o"/>
+      <w:lvlJc w:val="left"/>
+      <w:pPr>
+        <w:ind w:left="1440" w:hanging="360"/>
+      </w:pPr>
+      <w:rPr>
+        <w:rFonts w:ascii="Courier New" w:hAnsi="Courier New" w:cs="Courier New" w:hint="default"/>
+      </w:rPr>
+    </w:lvl>
+    <w:lvl w:ilvl="2" w:tplc="04090005">
+      <w:start w:val="1"/>
+      <w:numFmt w:val="bullet"/>
+      <w:lvlText w:val=""/>
+      <w:lvlJc w:val="left"/>
+      <w:pPr>
+        <w:ind w:left="2160" w:hanging="360"/>
+      </w:pPr>
+      <w:rPr>
+        <w:rFonts w:ascii="Wingdings" w:hAnsi="Wingdings" w:hint="default"/>
+      </w:rPr>
+    </w:lvl>
+    <w:lvl w:ilvl="3" w:tplc="04090001" w:tentative="1">
+      <w:start w:val="1"/>
+      <w:numFmt w:val="bullet"/>
+      <w:lvlText w:val=""/>
+      <w:lvlJc w:val="left"/>
+      <w:pPr>
+        <w:ind w:left="2880" w:hanging="360"/>
+      </w:pPr>
+      <w:rPr>
+        <w:rFonts w:ascii="Symbol" w:hAnsi="Symbol" w:hint="default"/>
+      </w:rPr>
+    </w:lvl>
+    <w:lvl w:ilvl="4" w:tplc="04090003" w:tentative="1">
+      <w:start w:val="1"/>
+      <w:numFmt w:val="bullet"/>
+      <w:lvlText w:val="o"/>
+      <w:lvlJc w:val="left"/>
+      <w:pPr>
+        <w:ind w:left="3600" w:hanging="360"/>
+      </w:pPr>
+      <w:rPr>
+        <w:rFonts w:ascii="Courier New" w:hAnsi="Courier New" w:cs="Courier New" w:hint="default"/>
+      </w:rPr>
+    </w:lvl>
+    <w:lvl w:ilvl="5" w:tplc="04090005" w:tentative="1">
+      <w:start w:val="1"/>
+      <w:numFmt w:val="bullet"/>
+      <w:lvlText w:val=""/>
+      <w:lvlJc w:val="left"/>
+      <w:pPr>
+        <w:ind w:left="4320" w:hanging="360"/>
+      </w:pPr>
+      <w:rPr>
+        <w:rFonts w:ascii="Wingdings" w:hAnsi="Wingdings" w:hint="default"/>
+      </w:rPr>
+    </w:lvl>
+    <w:lvl w:ilvl="6" w:tplc="04090001" w:tentative="1">
+      <w:start w:val="1"/>
+      <w:numFmt w:val="bullet"/>
+      <w:lvlText w:val=""/>
+      <w:lvlJc w:val="left"/>
+      <w:pPr>
+        <w:ind w:left="5040" w:hanging="360"/>
+      </w:pPr>
+      <w:rPr>
+        <w:rFonts w:ascii="Symbol" w:hAnsi="Symbol" w:hint="default"/>
+      </w:rPr>
+    </w:lvl>
+    <w:lvl w:ilvl="7" w:tplc="04090003" w:tentative="1">
+      <w:start w:val="1"/>
+      <w:numFmt w:val="bullet"/>
+      <w:lvlText w:val="o"/>
+      <w:lvlJc w:val="left"/>
+      <w:pPr>
+        <w:ind w:left="5760" w:hanging="360"/>
+      </w:pPr>
+      <w:rPr>
+        <w:rFonts w:ascii="Courier New" w:hAnsi="Courier New" w:cs="Courier New" w:hint="default"/>
+      </w:rPr>
+    </w:lvl>
+    <w:lvl w:ilvl="8" w:tplc="04090005" w:tentative="1">
+      <w:start w:val="1"/>
+      <w:numFmt w:val="bullet"/>
+      <w:lvlText w:val=""/>
+      <w:lvlJc w:val="left"/>
+      <w:pPr>
+        <w:ind w:left="6480" w:hanging="360"/>
+      </w:pPr>
+      <w:rPr>
+        <w:rFonts w:ascii="Wingdings" w:hAnsi="Wingdings" w:hint="default"/>
+      </w:rPr>
+    </w:lvl>
+  </w:abstractNum>
+  <w:abstractNum w:abstractNumId="45" w15:restartNumberingAfterBreak="0">
     <w:nsid w:val="7F24502D"/>
     <w:multiLevelType w:val="hybridMultilevel"/>
     <w:tmpl w:val="35127DF4"/>
@@ -37140,34 +37542,34 @@
     </w:lvl>
   </w:abstractNum>
   <w:num w:numId="1" w16cid:durableId="1813718215">
-    <w:abstractNumId w:val="22"/>
+    <w:abstractNumId w:val="23"/>
   </w:num>
   <w:num w:numId="2" w16cid:durableId="770667048">
-    <w:abstractNumId w:val="31"/>
+    <w:abstractNumId w:val="33"/>
   </w:num>
   <w:num w:numId="3" w16cid:durableId="1379475802">
-    <w:abstractNumId w:val="25"/>
+    <w:abstractNumId w:val="26"/>
   </w:num>
   <w:num w:numId="4" w16cid:durableId="1331710967">
     <w:abstractNumId w:val="3"/>
   </w:num>
   <w:num w:numId="5" w16cid:durableId="1700886867">
-    <w:abstractNumId w:val="23"/>
+    <w:abstractNumId w:val="24"/>
   </w:num>
   <w:num w:numId="6" w16cid:durableId="1873614362">
     <w:abstractNumId w:val="14"/>
   </w:num>
   <w:num w:numId="7" w16cid:durableId="1254433327">
-    <w:abstractNumId w:val="29"/>
+    <w:abstractNumId w:val="31"/>
   </w:num>
   <w:num w:numId="8" w16cid:durableId="515775118">
-    <w:abstractNumId w:val="42"/>
+    <w:abstractNumId w:val="45"/>
   </w:num>
   <w:num w:numId="9" w16cid:durableId="268127267">
     <w:abstractNumId w:val="17"/>
   </w:num>
   <w:num w:numId="10" w16cid:durableId="1356495614">
-    <w:abstractNumId w:val="24"/>
+    <w:abstractNumId w:val="25"/>
   </w:num>
   <w:num w:numId="11" w16cid:durableId="1968970166">
     <w:abstractNumId w:val="0"/>
@@ -37176,7 +37578,7 @@
     <w:abstractNumId w:val="20"/>
   </w:num>
   <w:num w:numId="13" w16cid:durableId="584072617">
-    <w:abstractNumId w:val="26"/>
+    <w:abstractNumId w:val="27"/>
   </w:num>
   <w:num w:numId="14" w16cid:durableId="1157694434">
     <w:abstractNumId w:val="16"/>
@@ -37188,13 +37590,13 @@
     <w:abstractNumId w:val="5"/>
   </w:num>
   <w:num w:numId="17" w16cid:durableId="1628664873">
-    <w:abstractNumId w:val="34"/>
+    <w:abstractNumId w:val="36"/>
   </w:num>
   <w:num w:numId="18" w16cid:durableId="1565339548">
     <w:abstractNumId w:val="7"/>
   </w:num>
   <w:num w:numId="19" w16cid:durableId="457842006">
-    <w:abstractNumId w:val="37"/>
+    <w:abstractNumId w:val="39"/>
   </w:num>
   <w:num w:numId="20" w16cid:durableId="612177221">
     <w:abstractNumId w:val="12"/>
@@ -37206,7 +37608,7 @@
     <w:abstractNumId w:val="18"/>
   </w:num>
   <w:num w:numId="23" w16cid:durableId="95832037">
-    <w:abstractNumId w:val="27"/>
+    <w:abstractNumId w:val="29"/>
   </w:num>
   <w:num w:numId="24" w16cid:durableId="867640962">
     <w:abstractNumId w:val="11"/>
@@ -37215,13 +37617,13 @@
     <w:abstractNumId w:val="9"/>
   </w:num>
   <w:num w:numId="26" w16cid:durableId="388922144">
-    <w:abstractNumId w:val="40"/>
+    <w:abstractNumId w:val="42"/>
   </w:num>
   <w:num w:numId="27" w16cid:durableId="388766696">
-    <w:abstractNumId w:val="33"/>
+    <w:abstractNumId w:val="35"/>
   </w:num>
   <w:num w:numId="28" w16cid:durableId="854078982">
-    <w:abstractNumId w:val="39"/>
+    <w:abstractNumId w:val="41"/>
   </w:num>
   <w:num w:numId="29" w16cid:durableId="73868770">
     <w:abstractNumId w:val="10"/>
@@ -37230,19 +37632,19 @@
     <w:abstractNumId w:val="13"/>
   </w:num>
   <w:num w:numId="31" w16cid:durableId="401294052">
-    <w:abstractNumId w:val="36"/>
+    <w:abstractNumId w:val="38"/>
   </w:num>
   <w:num w:numId="32" w16cid:durableId="399526085">
     <w:abstractNumId w:val="19"/>
   </w:num>
   <w:num w:numId="33" w16cid:durableId="1185512160">
-    <w:abstractNumId w:val="30"/>
+    <w:abstractNumId w:val="32"/>
   </w:num>
   <w:num w:numId="34" w16cid:durableId="497119214">
-    <w:abstractNumId w:val="35"/>
+    <w:abstractNumId w:val="37"/>
   </w:num>
   <w:num w:numId="35" w16cid:durableId="1986155892">
-    <w:abstractNumId w:val="41"/>
+    <w:abstractNumId w:val="43"/>
   </w:num>
   <w:num w:numId="36" w16cid:durableId="1672368344">
     <w:abstractNumId w:val="15"/>
@@ -37254,7 +37656,7 @@
     <w:abstractNumId w:val="21"/>
   </w:num>
   <w:num w:numId="39" w16cid:durableId="557670219">
-    <w:abstractNumId w:val="38"/>
+    <w:abstractNumId w:val="40"/>
   </w:num>
   <w:num w:numId="40" w16cid:durableId="1617757011">
     <w:abstractNumId w:val="1"/>
@@ -37263,9 +37665,18 @@
     <w:abstractNumId w:val="8"/>
   </w:num>
   <w:num w:numId="42" w16cid:durableId="89206671">
-    <w:abstractNumId w:val="32"/>
+    <w:abstractNumId w:val="34"/>
   </w:num>
   <w:num w:numId="43" w16cid:durableId="1829445795">
+    <w:abstractNumId w:val="30"/>
+  </w:num>
+  <w:num w:numId="44" w16cid:durableId="1213614024">
+    <w:abstractNumId w:val="44"/>
+  </w:num>
+  <w:num w:numId="45" w16cid:durableId="395856348">
+    <w:abstractNumId w:val="22"/>
+  </w:num>
+  <w:num w:numId="46" w16cid:durableId="954676712">
     <w:abstractNumId w:val="28"/>
   </w:num>
 </w:numbering>

</xml_diff>